<commit_message>
Clarified #10 in LA2
</commit_message>
<xml_diff>
--- a/docs/materials/04-LanguageAbstractions/LA2-A-Assembly.docx
+++ b/docs/materials/04-LanguageAbstractions/LA2-A-Assembly.docx
@@ -4606,19 +4606,7 @@
         <w:rPr>
           <w:rFonts w:asciiTheme="minorHAnsi" w:hAnsiTheme="minorHAnsi" w:cstheme="minorHAnsi"/>
         </w:rPr>
-        <w:t xml:space="preserve">You can put </w:t>
-      </w:r>
-      <w:r>
-        <w:rPr>
-          <w:rFonts w:asciiTheme="minorHAnsi" w:hAnsiTheme="minorHAnsi" w:cstheme="minorHAnsi"/>
-        </w:rPr>
-        <w:t>these</w:t>
-      </w:r>
-      <w:r>
-        <w:rPr>
-          <w:rFonts w:asciiTheme="minorHAnsi" w:hAnsiTheme="minorHAnsi" w:cstheme="minorHAnsi"/>
-        </w:rPr>
-        <w:t xml:space="preserve"> instructions into a program, assemble and run it if you would like to check your work.</w:t>
+        <w:t>You can put these instructions into a program, assemble and run it if you would like to check your work.</w:t>
       </w:r>
     </w:p>
     <w:p>
@@ -5436,19 +5424,11 @@
         </w:rPr>
         <w:t xml:space="preserve">Assemble and run this small program. </w:t>
       </w:r>
-      <w:proofErr w:type="spellStart"/>
-      <w:r>
-        <w:rPr>
-          <w:rFonts w:asciiTheme="minorHAnsi" w:hAnsiTheme="minorHAnsi" w:cstheme="minorHAnsi"/>
-        </w:rPr>
-        <w:t>Give</w:t>
-      </w:r>
-      <w:proofErr w:type="spellEnd"/>
-      <w:r>
-        <w:rPr>
-          <w:rFonts w:asciiTheme="minorHAnsi" w:hAnsiTheme="minorHAnsi" w:cstheme="minorHAnsi"/>
-        </w:rPr>
-        <w:t xml:space="preserve"> the </w:t>
+      <w:r>
+        <w:rPr>
+          <w:rFonts w:asciiTheme="minorHAnsi" w:hAnsiTheme="minorHAnsi" w:cstheme="minorHAnsi"/>
+        </w:rPr>
+        <w:t xml:space="preserve">Give the </w:t>
       </w:r>
       <w:r>
         <w:rPr>
@@ -6089,7 +6069,31 @@
         <w:rPr>
           <w:rFonts w:asciiTheme="minorHAnsi" w:hAnsiTheme="minorHAnsi" w:cstheme="minorHAnsi"/>
         </w:rPr>
-        <w:t xml:space="preserve"> the following program have on the base 10 value in </w:t>
+        <w:t xml:space="preserve"> the following program have on </w:t>
+      </w:r>
+      <w:r>
+        <w:rPr>
+          <w:rFonts w:asciiTheme="minorHAnsi" w:hAnsiTheme="minorHAnsi" w:cstheme="minorHAnsi"/>
+        </w:rPr>
+        <w:t>a</w:t>
+      </w:r>
+      <w:r>
+        <w:rPr>
+          <w:rFonts w:asciiTheme="minorHAnsi" w:hAnsiTheme="minorHAnsi" w:cstheme="minorHAnsi"/>
+        </w:rPr>
+        <w:t xml:space="preserve"> </w:t>
+      </w:r>
+      <w:r>
+        <w:rPr>
+          <w:rFonts w:asciiTheme="minorHAnsi" w:hAnsiTheme="minorHAnsi" w:cstheme="minorHAnsi"/>
+        </w:rPr>
+        <w:t xml:space="preserve">signed (two’s complement) </w:t>
+      </w:r>
+      <w:r>
+        <w:rPr>
+          <w:rFonts w:asciiTheme="minorHAnsi" w:hAnsiTheme="minorHAnsi" w:cstheme="minorHAnsi"/>
+        </w:rPr>
+        <w:t xml:space="preserve">base 10 value in </w:t>
       </w:r>
       <w:r>
         <w:rPr>
@@ -6101,27 +6105,13 @@
         <w:rPr>
           <w:rFonts w:asciiTheme="minorHAnsi" w:hAnsiTheme="minorHAnsi" w:cstheme="minorHAnsi"/>
         </w:rPr>
-        <w:t>?  Briefly explain your answer.</w:t>
-      </w:r>
-      <w:r>
-        <w:rPr>
-          <w:rFonts w:asciiTheme="minorHAnsi" w:hAnsiTheme="minorHAnsi" w:cstheme="minorHAnsi"/>
-        </w:rPr>
-        <w:t xml:space="preserve">  If you are </w:t>
-      </w:r>
-      <w:proofErr w:type="gramStart"/>
-      <w:r>
-        <w:rPr>
-          <w:rFonts w:asciiTheme="minorHAnsi" w:hAnsiTheme="minorHAnsi" w:cstheme="minorHAnsi"/>
-        </w:rPr>
-        <w:t>unsure</w:t>
-      </w:r>
-      <w:proofErr w:type="gramEnd"/>
-      <w:r>
-        <w:rPr>
-          <w:rFonts w:asciiTheme="minorHAnsi" w:hAnsiTheme="minorHAnsi" w:cstheme="minorHAnsi"/>
-        </w:rPr>
-        <w:t xml:space="preserve"> you can assemble and run the program, observe the result and then try to understand why this program does what it does.</w:t>
+        <w:t xml:space="preserve">?  </w:t>
+      </w:r>
+      <w:r>
+        <w:rPr>
+          <w:rFonts w:asciiTheme="minorHAnsi" w:hAnsiTheme="minorHAnsi" w:cstheme="minorHAnsi"/>
+        </w:rPr>
+        <w:t>If you are unsure you can assemble and run the program, observe the result and then try to understand why this program does what it does.</w:t>
       </w:r>
     </w:p>
     <w:p>
@@ -7200,21 +7190,7 @@
             <w:rStyle w:val="Hyperlink"/>
             <w:rFonts w:asciiTheme="minorHAnsi" w:hAnsiTheme="minorHAnsi" w:cstheme="minorHAnsi"/>
           </w:rPr>
-          <w:t>https://web.microsoftstream.com/video/6887</w:t>
-        </w:r>
-        <w:r>
-          <w:rPr>
-            <w:rStyle w:val="Hyperlink"/>
-            <w:rFonts w:asciiTheme="minorHAnsi" w:hAnsiTheme="minorHAnsi" w:cstheme="minorHAnsi"/>
-          </w:rPr>
-          <w:t>c</w:t>
-        </w:r>
-        <w:r>
-          <w:rPr>
-            <w:rStyle w:val="Hyperlink"/>
-            <w:rFonts w:asciiTheme="minorHAnsi" w:hAnsiTheme="minorHAnsi" w:cstheme="minorHAnsi"/>
-          </w:rPr>
-          <w:t>47a-f866-41ff-89d6-c35753b02885</w:t>
+          <w:t>https://web.microsoftstream.com/video/6887c47a-f866-41ff-89d6-c35753b02885</w:t>
         </w:r>
       </w:hyperlink>
       <w:r>
@@ -7487,19 +7463,7 @@
         <w:rPr>
           <w:rFonts w:asciiTheme="minorHAnsi" w:hAnsiTheme="minorHAnsi" w:cstheme="minorHAnsi"/>
         </w:rPr>
-        <w:t xml:space="preserve"> </w:t>
-      </w:r>
-      <w:r>
-        <w:rPr>
-          <w:rFonts w:asciiTheme="minorHAnsi" w:hAnsiTheme="minorHAnsi" w:cstheme="minorHAnsi"/>
-        </w:rPr>
-        <w:t>13</w:t>
-      </w:r>
-      <w:r>
-        <w:rPr>
-          <w:rFonts w:asciiTheme="minorHAnsi" w:hAnsiTheme="minorHAnsi" w:cstheme="minorHAnsi"/>
-        </w:rPr>
-        <w:t xml:space="preserve">. </w:t>
+        <w:t xml:space="preserve"> 13. </w:t>
       </w:r>
       <w:r>
         <w:rPr>

</xml_diff>

<commit_message>
Added to #10 in LA2
</commit_message>
<xml_diff>
--- a/docs/materials/04-LanguageAbstractions/LA2-A-Assembly.docx
+++ b/docs/materials/04-LanguageAbstractions/LA2-A-Assembly.docx
@@ -1245,7 +1245,7 @@
               <w:rPr>
                 <w:rFonts w:ascii="Courier" w:hAnsi="Courier" w:cstheme="minorHAnsi"/>
               </w:rPr>
-              <w:t>ADD R3 #9 R5</w:t>
+              <w:t>ADD R2 R1 #13</w:t>
             </w:r>
           </w:p>
         </w:tc>
@@ -1322,6 +1322,83 @@
               <w:rPr>
                 <w:rFonts w:ascii="Courier" w:hAnsi="Courier" w:cstheme="minorHAnsi"/>
               </w:rPr>
+              <w:t>ADD R3 #9 R5</w:t>
+            </w:r>
+          </w:p>
+        </w:tc>
+        <w:tc>
+          <w:tcPr>
+            <w:tcW w:w="2338" w:type="dxa"/>
+            <w:tcBorders>
+              <w:top w:val="single" w:sz="6" w:space="0" w:color="auto"/>
+              <w:left w:val="single" w:sz="6" w:space="0" w:color="auto"/>
+              <w:bottom w:val="single" w:sz="6" w:space="0" w:color="auto"/>
+              <w:right w:val="single" w:sz="6" w:space="0" w:color="auto"/>
+            </w:tcBorders>
+          </w:tcPr>
+          <w:p>
+            <w:pPr>
+              <w:rPr>
+                <w:rFonts w:ascii="Courier" w:hAnsi="Courier" w:cstheme="minorHAnsi"/>
+                <w:b/>
+                <w:bCs/>
+                <w:color w:val="FF0000"/>
+              </w:rPr>
+            </w:pPr>
+          </w:p>
+        </w:tc>
+        <w:tc>
+          <w:tcPr>
+            <w:tcW w:w="2338" w:type="dxa"/>
+            <w:tcBorders>
+              <w:left w:val="single" w:sz="6" w:space="0" w:color="auto"/>
+            </w:tcBorders>
+          </w:tcPr>
+          <w:p>
+            <w:pPr>
+              <w:rPr>
+                <w:rFonts w:asciiTheme="minorHAnsi" w:hAnsiTheme="minorHAnsi" w:cstheme="minorHAnsi"/>
+              </w:rPr>
+            </w:pPr>
+          </w:p>
+        </w:tc>
+      </w:tr>
+      <w:tr>
+        <w:tc>
+          <w:tcPr>
+            <w:tcW w:w="2337" w:type="dxa"/>
+            <w:tcBorders>
+              <w:right w:val="single" w:sz="6" w:space="0" w:color="auto"/>
+            </w:tcBorders>
+          </w:tcPr>
+          <w:p>
+            <w:pPr>
+              <w:rPr>
+                <w:rFonts w:asciiTheme="minorHAnsi" w:hAnsiTheme="minorHAnsi" w:cstheme="minorHAnsi"/>
+              </w:rPr>
+            </w:pPr>
+          </w:p>
+        </w:tc>
+        <w:tc>
+          <w:tcPr>
+            <w:tcW w:w="2337" w:type="dxa"/>
+            <w:tcBorders>
+              <w:top w:val="single" w:sz="6" w:space="0" w:color="auto"/>
+              <w:left w:val="single" w:sz="6" w:space="0" w:color="auto"/>
+              <w:bottom w:val="single" w:sz="6" w:space="0" w:color="auto"/>
+              <w:right w:val="single" w:sz="6" w:space="0" w:color="auto"/>
+            </w:tcBorders>
+          </w:tcPr>
+          <w:p>
+            <w:pPr>
+              <w:rPr>
+                <w:rFonts w:ascii="Courier" w:hAnsi="Courier" w:cstheme="minorHAnsi"/>
+              </w:rPr>
+            </w:pPr>
+            <w:r>
+              <w:rPr>
+                <w:rFonts w:ascii="Courier" w:hAnsi="Courier" w:cstheme="minorHAnsi"/>
+              </w:rPr>
               <w:t xml:space="preserve">SUB R3 </w:t>
             </w:r>
             <w:proofErr w:type="gramStart"/>
@@ -1336,7 +1413,90 @@
               <w:rPr>
                 <w:rFonts w:ascii="Courier" w:hAnsi="Courier" w:cstheme="minorHAnsi"/>
               </w:rPr>
-              <w:t xml:space="preserve"> B</w:t>
+              <w:t xml:space="preserve"> </w:t>
+            </w:r>
+            <w:r>
+              <w:rPr>
+                <w:rFonts w:ascii="Courier" w:hAnsi="Courier" w:cstheme="minorHAnsi"/>
+              </w:rPr>
+              <w:t>B</w:t>
+            </w:r>
+          </w:p>
+        </w:tc>
+        <w:tc>
+          <w:tcPr>
+            <w:tcW w:w="2338" w:type="dxa"/>
+            <w:tcBorders>
+              <w:top w:val="single" w:sz="6" w:space="0" w:color="auto"/>
+              <w:left w:val="single" w:sz="6" w:space="0" w:color="auto"/>
+              <w:bottom w:val="single" w:sz="6" w:space="0" w:color="auto"/>
+              <w:right w:val="single" w:sz="6" w:space="0" w:color="auto"/>
+            </w:tcBorders>
+          </w:tcPr>
+          <w:p>
+            <w:pPr>
+              <w:rPr>
+                <w:rFonts w:ascii="Courier" w:hAnsi="Courier" w:cstheme="minorHAnsi"/>
+                <w:b/>
+                <w:bCs/>
+                <w:color w:val="FF0000"/>
+              </w:rPr>
+            </w:pPr>
+          </w:p>
+        </w:tc>
+        <w:tc>
+          <w:tcPr>
+            <w:tcW w:w="2338" w:type="dxa"/>
+            <w:tcBorders>
+              <w:left w:val="single" w:sz="6" w:space="0" w:color="auto"/>
+            </w:tcBorders>
+          </w:tcPr>
+          <w:p>
+            <w:pPr>
+              <w:rPr>
+                <w:rFonts w:asciiTheme="minorHAnsi" w:hAnsiTheme="minorHAnsi" w:cstheme="minorHAnsi"/>
+              </w:rPr>
+            </w:pPr>
+          </w:p>
+        </w:tc>
+      </w:tr>
+      <w:tr>
+        <w:tc>
+          <w:tcPr>
+            <w:tcW w:w="2337" w:type="dxa"/>
+            <w:tcBorders>
+              <w:right w:val="single" w:sz="6" w:space="0" w:color="auto"/>
+            </w:tcBorders>
+          </w:tcPr>
+          <w:p>
+            <w:pPr>
+              <w:rPr>
+                <w:rFonts w:asciiTheme="minorHAnsi" w:hAnsiTheme="minorHAnsi" w:cstheme="minorHAnsi"/>
+              </w:rPr>
+            </w:pPr>
+          </w:p>
+        </w:tc>
+        <w:tc>
+          <w:tcPr>
+            <w:tcW w:w="2337" w:type="dxa"/>
+            <w:tcBorders>
+              <w:top w:val="single" w:sz="6" w:space="0" w:color="auto"/>
+              <w:left w:val="single" w:sz="6" w:space="0" w:color="auto"/>
+              <w:bottom w:val="single" w:sz="6" w:space="0" w:color="auto"/>
+              <w:right w:val="single" w:sz="6" w:space="0" w:color="auto"/>
+            </w:tcBorders>
+          </w:tcPr>
+          <w:p>
+            <w:pPr>
+              <w:rPr>
+                <w:rFonts w:ascii="Courier" w:hAnsi="Courier" w:cstheme="minorHAnsi"/>
+              </w:rPr>
+            </w:pPr>
+            <w:r>
+              <w:rPr>
+                <w:rFonts w:ascii="Courier" w:hAnsi="Courier" w:cstheme="minorHAnsi"/>
+              </w:rPr>
+              <w:t>ADD R2 R3 28</w:t>
             </w:r>
           </w:p>
         </w:tc>

</xml_diff>